<commit_message>
Fix pour activer/désactiver produit frigo + ajouter SAPID
</commit_message>
<xml_diff>
--- a/Krino 2016 mode d'emploi.docx
+++ b/Krino 2016 mode d'emploi.docx
@@ -1676,8 +1676,6 @@
           </wp:inline>
         </w:drawing>
       </w:r>
-      <w:bookmarkStart w:id="0" w:name="_GoBack"/>
-      <w:bookmarkEnd w:id="0"/>
     </w:p>
     <w:p>
       <w:pPr>
@@ -2226,8 +2224,204 @@
         <w:rPr>
           <w:lang w:val="fr-BE"/>
         </w:rPr>
-        <w:t>A faire encore après discussion avec Nathalie</w:t>
-      </w:r>
+        <w:t>Administrateurs : pour dire qu’un produit est (ou n’est pas) de type frigo :</w:t>
+      </w:r>
+    </w:p>
+    <w:p>
+      <w:pPr>
+        <w:rPr>
+          <w:lang w:val="fr-BE"/>
+        </w:rPr>
+      </w:pPr>
+      <w:r>
+        <w:rPr>
+          <w:noProof/>
+          <w:lang w:eastAsia="fr-CH"/>
+        </w:rPr>
+        <w:lastRenderedPageBreak/>
+        <w:drawing>
+          <wp:inline distT="0" distB="0" distL="0" distR="0" wp14:anchorId="0D02708C" wp14:editId="45D6236C">
+            <wp:extent cx="5760720" cy="2759095"/>
+            <wp:effectExtent l="0" t="0" r="0" b="3175"/>
+            <wp:docPr id="26" name="Grafik 26"/>
+            <wp:cNvGraphicFramePr>
+              <a:graphicFrameLocks xmlns:a="http://schemas.openxmlformats.org/drawingml/2006/main" noChangeAspect="1"/>
+            </wp:cNvGraphicFramePr>
+            <a:graphic xmlns:a="http://schemas.openxmlformats.org/drawingml/2006/main">
+              <a:graphicData uri="http://schemas.openxmlformats.org/drawingml/2006/picture">
+                <pic:pic xmlns:pic="http://schemas.openxmlformats.org/drawingml/2006/picture">
+                  <pic:nvPicPr>
+                    <pic:cNvPr id="0" name=""/>
+                    <pic:cNvPicPr/>
+                  </pic:nvPicPr>
+                  <pic:blipFill>
+                    <a:blip r:embed="rId33"/>
+                    <a:stretch>
+                      <a:fillRect/>
+                    </a:stretch>
+                  </pic:blipFill>
+                  <pic:spPr>
+                    <a:xfrm>
+                      <a:off x="0" y="0"/>
+                      <a:ext cx="5760720" cy="2759095"/>
+                    </a:xfrm>
+                    <a:prstGeom prst="rect">
+                      <a:avLst/>
+                    </a:prstGeom>
+                  </pic:spPr>
+                </pic:pic>
+              </a:graphicData>
+            </a:graphic>
+          </wp:inline>
+        </w:drawing>
+      </w:r>
+    </w:p>
+    <w:p>
+      <w:pPr>
+        <w:rPr>
+          <w:lang w:val="fr-BE"/>
+        </w:rPr>
+      </w:pPr>
+    </w:p>
+    <w:p>
+      <w:pPr>
+        <w:rPr>
+          <w:lang w:val="fr-BE"/>
+        </w:rPr>
+      </w:pPr>
+      <w:r>
+        <w:rPr>
+          <w:lang w:val="fr-BE"/>
+        </w:rPr>
+        <w:t>Utilisateurs : pour commander un produit frigo</w:t>
+      </w:r>
+    </w:p>
+    <w:p>
+      <w:pPr>
+        <w:rPr>
+          <w:lang w:val="fr-BE"/>
+        </w:rPr>
+      </w:pPr>
+      <w:r>
+        <w:rPr>
+          <w:noProof/>
+          <w:lang w:eastAsia="fr-CH"/>
+        </w:rPr>
+        <w:drawing>
+          <wp:inline distT="0" distB="0" distL="0" distR="0" wp14:anchorId="7CC477AF" wp14:editId="568AB293">
+            <wp:extent cx="5760720" cy="3617752"/>
+            <wp:effectExtent l="0" t="0" r="0" b="1905"/>
+            <wp:docPr id="27" name="Grafik 27"/>
+            <wp:cNvGraphicFramePr>
+              <a:graphicFrameLocks xmlns:a="http://schemas.openxmlformats.org/drawingml/2006/main" noChangeAspect="1"/>
+            </wp:cNvGraphicFramePr>
+            <a:graphic xmlns:a="http://schemas.openxmlformats.org/drawingml/2006/main">
+              <a:graphicData uri="http://schemas.openxmlformats.org/drawingml/2006/picture">
+                <pic:pic xmlns:pic="http://schemas.openxmlformats.org/drawingml/2006/picture">
+                  <pic:nvPicPr>
+                    <pic:cNvPr id="0" name=""/>
+                    <pic:cNvPicPr/>
+                  </pic:nvPicPr>
+                  <pic:blipFill>
+                    <a:blip r:embed="rId34"/>
+                    <a:stretch>
+                      <a:fillRect/>
+                    </a:stretch>
+                  </pic:blipFill>
+                  <pic:spPr>
+                    <a:xfrm>
+                      <a:off x="0" y="0"/>
+                      <a:ext cx="5760720" cy="3617752"/>
+                    </a:xfrm>
+                    <a:prstGeom prst="rect">
+                      <a:avLst/>
+                    </a:prstGeom>
+                  </pic:spPr>
+                </pic:pic>
+              </a:graphicData>
+            </a:graphic>
+          </wp:inline>
+        </w:drawing>
+      </w:r>
+    </w:p>
+    <w:p>
+      <w:pPr>
+        <w:rPr>
+          <w:lang w:val="fr-BE"/>
+        </w:rPr>
+      </w:pPr>
+    </w:p>
+    <w:p>
+      <w:pPr>
+        <w:rPr>
+          <w:lang w:val="fr-BE"/>
+        </w:rPr>
+      </w:pPr>
+      <w:proofErr w:type="spellStart"/>
+      <w:r>
+        <w:rPr>
+          <w:lang w:val="fr-BE"/>
+        </w:rPr>
+        <w:t>Labmanager</w:t>
+      </w:r>
+      <w:proofErr w:type="spellEnd"/>
+      <w:r>
+        <w:rPr>
+          <w:lang w:val="fr-BE"/>
+        </w:rPr>
+        <w:t xml:space="preserve">: pour dire qu’il a cherché et livré le produit </w:t>
+      </w:r>
+    </w:p>
+    <w:p>
+      <w:pPr>
+        <w:rPr>
+          <w:lang w:val="fr-BE"/>
+        </w:rPr>
+      </w:pPr>
+      <w:r>
+        <w:rPr>
+          <w:noProof/>
+          <w:lang w:eastAsia="fr-CH"/>
+        </w:rPr>
+        <w:lastRenderedPageBreak/>
+        <w:drawing>
+          <wp:inline distT="0" distB="0" distL="0" distR="0" wp14:anchorId="13F03402" wp14:editId="1BD9F17D">
+            <wp:extent cx="5760720" cy="1596661"/>
+            <wp:effectExtent l="0" t="0" r="0" b="3810"/>
+            <wp:docPr id="28" name="Grafik 28"/>
+            <wp:cNvGraphicFramePr>
+              <a:graphicFrameLocks xmlns:a="http://schemas.openxmlformats.org/drawingml/2006/main" noChangeAspect="1"/>
+            </wp:cNvGraphicFramePr>
+            <a:graphic xmlns:a="http://schemas.openxmlformats.org/drawingml/2006/main">
+              <a:graphicData uri="http://schemas.openxmlformats.org/drawingml/2006/picture">
+                <pic:pic xmlns:pic="http://schemas.openxmlformats.org/drawingml/2006/picture">
+                  <pic:nvPicPr>
+                    <pic:cNvPr id="0" name=""/>
+                    <pic:cNvPicPr/>
+                  </pic:nvPicPr>
+                  <pic:blipFill>
+                    <a:blip r:embed="rId35"/>
+                    <a:stretch>
+                      <a:fillRect/>
+                    </a:stretch>
+                  </pic:blipFill>
+                  <pic:spPr>
+                    <a:xfrm>
+                      <a:off x="0" y="0"/>
+                      <a:ext cx="5760720" cy="1596661"/>
+                    </a:xfrm>
+                    <a:prstGeom prst="rect">
+                      <a:avLst/>
+                    </a:prstGeom>
+                  </pic:spPr>
+                </pic:pic>
+              </a:graphicData>
+            </a:graphic>
+          </wp:inline>
+        </w:drawing>
+      </w:r>
+      <w:bookmarkStart w:id="0" w:name="_GoBack"/>
+      <w:bookmarkEnd w:id="0"/>
     </w:p>
     <w:p>
       <w:pPr>
@@ -2244,7 +2438,7 @@
       </w:pPr>
     </w:p>
     <w:sectPr>
-      <w:footerReference w:type="default" r:id="rId33"/>
+      <w:footerReference w:type="default" r:id="rId36"/>
       <w:pgSz w:w="11906" w:h="16838"/>
       <w:pgMar w:top="1417" w:right="1417" w:bottom="1134" w:left="1417" w:header="708" w:footer="708" w:gutter="0"/>
       <w:cols w:space="708"/>
@@ -2365,7 +2559,7 @@
         <w:rFonts w:asciiTheme="majorHAnsi" w:eastAsiaTheme="majorEastAsia" w:hAnsiTheme="majorHAnsi" w:cstheme="majorBidi"/>
         <w:noProof/>
       </w:rPr>
-      <w:t>10</w:t>
+      <w:t>17</w:t>
     </w:r>
     <w:r>
       <w:rPr>

</xml_diff>